<commit_message>
Updated document to correspond to meeting of 2018-12-10. Added more literature and new front page to reflect work is now undergoing R0.2.
</commit_message>
<xml_diff>
--- a/frontpage/frontpage_r0d1.docx
+++ b/frontpage/frontpage_r0d1.docx
@@ -22,11 +22,13 @@
       <w:pPr>
         <w:rPr>
           <w:sz w:val="24"/>
+          <w:lang w:val="nl-NL"/>
         </w:rPr>
       </w:pPr>
       <w:r>
         <w:rPr>
           <w:sz w:val="24"/>
+          <w:lang w:val="nl-NL"/>
         </w:rPr>
         <w:t>Gijs de Vries, s1854526</w:t>
       </w:r>
@@ -35,13 +37,31 @@
       <w:pPr>
         <w:rPr>
           <w:sz w:val="24"/>
+          <w:lang w:val="nl-NL"/>
         </w:rPr>
       </w:pPr>
+      <w:proofErr w:type="spellStart"/>
       <w:r>
         <w:rPr>
           <w:sz w:val="24"/>
+          <w:lang w:val="nl-NL"/>
         </w:rPr>
-        <w:t>Revision 0.1</w:t>
+        <w:t>Revision</w:t>
+      </w:r>
+      <w:proofErr w:type="spellEnd"/>
+      <w:r>
+        <w:rPr>
+          <w:sz w:val="24"/>
+          <w:lang w:val="nl-NL"/>
+        </w:rPr>
+        <w:t xml:space="preserve"> 0.</w:t>
+      </w:r>
+      <w:r>
+        <w:rPr>
+          <w:sz w:val="24"/>
+          <w:lang w:val="nl-NL"/>
+        </w:rPr>
+        <w:t>1</w:t>
       </w:r>
       <w:bookmarkStart w:id="0" w:name="_GoBack"/>
       <w:bookmarkEnd w:id="0"/>
@@ -147,6 +167,7 @@
         <v:shape id="PowerPlusWaterMarkObject247148704" o:spid="_x0000_s2051" type="#_x0000_t136" style="position:absolute;margin-left:0;margin-top:0;width:477.15pt;height:159.05pt;rotation:315;z-index:-251655168;mso-position-horizontal:center;mso-position-horizontal-relative:margin;mso-position-vertical:center;mso-position-vertical-relative:margin" o:allowincell="f" fillcolor="silver" stroked="f">
           <v:fill opacity=".5"/>
           <v:textpath style="font-family:&quot;Calibri&quot;;font-size:1pt" string="Project plan"/>
+          <w10:wrap anchorx="margin" anchory="margin"/>
         </v:shape>
       </w:pict>
     </w:r>
@@ -252,6 +273,7 @@
         <v:shape id="PowerPlusWaterMarkObject247148705" o:spid="_x0000_s2052" type="#_x0000_t136" style="position:absolute;margin-left:0;margin-top:0;width:477.15pt;height:159.05pt;rotation:315;z-index:-251653120;mso-position-horizontal:center;mso-position-horizontal-relative:margin;mso-position-vertical:center;mso-position-vertical-relative:margin" o:allowincell="f" fillcolor="silver" stroked="f">
           <v:fill opacity=".5"/>
           <v:textpath style="font-family:&quot;Calibri&quot;;font-size:1pt" string="Project plan"/>
+          <w10:wrap anchorx="margin" anchory="margin"/>
         </v:shape>
       </w:pict>
     </w:r>
@@ -300,6 +322,7 @@
         <v:shape id="PowerPlusWaterMarkObject247148703" o:spid="_x0000_s2050" type="#_x0000_t136" style="position:absolute;margin-left:0;margin-top:0;width:477.15pt;height:159.05pt;rotation:315;z-index:-251657216;mso-position-horizontal:center;mso-position-horizontal-relative:margin;mso-position-vertical:center;mso-position-vertical-relative:margin" o:allowincell="f" fillcolor="silver" stroked="f">
           <v:fill opacity=".5"/>
           <v:textpath style="font-family:&quot;Calibri&quot;;font-size:1pt" string="Project plan"/>
+          <w10:wrap anchorx="margin" anchory="margin"/>
         </v:shape>
       </w:pict>
     </w:r>
@@ -1079,7 +1102,7 @@
 </file>
 
 <file path=customXml/itemProps1.xml><?xml version="1.0" encoding="utf-8"?>
-<ds:datastoreItem xmlns:ds="http://schemas.openxmlformats.org/officeDocument/2006/customXml" ds:itemID="{62E3DE3C-210E-49C3-AFD4-BAB055869C9F}">
+<ds:datastoreItem xmlns:ds="http://schemas.openxmlformats.org/officeDocument/2006/customXml" ds:itemID="{EDE5F47B-B006-4758-8876-815FC3DDB35F}">
   <ds:schemaRefs>
     <ds:schemaRef ds:uri="http://schemas.openxmlformats.org/officeDocument/2006/bibliography"/>
   </ds:schemaRefs>

</xml_diff>